<commit_message>
Update 2017213316王添一 2017213275刘涵琦 2017213280林知 2017213360邝楚钧 2017213260徐湘男.docx
</commit_message>
<xml_diff>
--- a/2017213316王添一 2017213275刘涵琦 2017213280林知 2017213360邝楚钧 2017213260徐湘男.docx
+++ b/2017213316王添一 2017213275刘涵琦 2017213280林知 2017213360邝楚钧 2017213260徐湘男.docx
@@ -141,7 +141,7 @@
           </mc:Choice>
           <mc:Fallback>
             <w:pict>
-              <v:group w14:anchorId="41B6E1E6" id="组合 1" o:spid="_x0000_s1026" style="width:305pt;height:78.8pt;mso-position-horizontal-relative:char;mso-position-vertical-relative:line" coordsize="38740,10012" o:gfxdata="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">
+              <v:group w14:anchorId="026416FF" id="组合 1" o:spid="_x0000_s1026" style="width:305pt;height:78.8pt;mso-position-horizontal-relative:char;mso-position-vertical-relative:line" coordsize="38740,10012" o:gfxdata="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">
                 <v:shapetype id="_x0000_t75" coordsize="21600,21600" o:spt="75" o:preferrelative="t" path="m@4@5l@4@11@9@11@9@5xe" filled="f" stroked="f">
                   <v:stroke joinstyle="miter"/>
                   <v:formulas>
@@ -1669,9 +1669,6 @@
       <w:pPr>
         <w:pStyle w:val="21"/>
         <w:ind w:firstLine="480"/>
-        <w:rPr>
-          <w:rFonts w:hint="eastAsia"/>
-        </w:rPr>
       </w:pPr>
       <w:r>
         <w:rPr>
@@ -1680,28 +1677,13 @@
         <w:t>2</w:t>
       </w:r>
       <w:r>
-        <w:t>0172133</w:t>
-      </w:r>
-      <w:r>
-        <w:t>60</w:t>
-      </w:r>
-      <w:r>
-        <w:rPr>
-          <w:rFonts w:hint="eastAsia"/>
-        </w:rPr>
-        <w:t>，</w:t>
-      </w:r>
-      <w:r>
-        <w:rPr>
-          <w:rFonts w:hint="eastAsia"/>
-        </w:rPr>
-        <w:t>邝楚钧</w:t>
-      </w:r>
-      <w:r>
-        <w:rPr>
-          <w:rFonts w:hint="eastAsia"/>
-        </w:rPr>
-        <w:t>，</w:t>
+        <w:t>017213360</w:t>
+      </w:r>
+      <w:r>
+        <w:rPr>
+          <w:rFonts w:hint="eastAsia"/>
+        </w:rPr>
+        <w:t>，邝楚钧，</w:t>
       </w:r>
       <w:r>
         <w:rPr>
@@ -1716,7 +1698,10 @@
         <w:t>、工作量百分比（</w:t>
       </w:r>
       <w:r>
-        <w:t>22.8</w:t>
+        <w:t>1</w:t>
+      </w:r>
+      <w:r>
+        <w:t>2.8</w:t>
       </w:r>
       <w:r>
         <w:t>%</w:t>
@@ -1740,28 +1725,13 @@
         <w:t>2</w:t>
       </w:r>
       <w:r>
-        <w:t>017213</w:t>
-      </w:r>
-      <w:r>
-        <w:t>260</w:t>
-      </w:r>
-      <w:r>
-        <w:rPr>
-          <w:rFonts w:hint="eastAsia"/>
-        </w:rPr>
-        <w:t>，</w:t>
-      </w:r>
-      <w:r>
-        <w:rPr>
-          <w:rFonts w:hint="eastAsia"/>
-        </w:rPr>
-        <w:t>徐湘男</w:t>
-      </w:r>
-      <w:r>
-        <w:rPr>
-          <w:rFonts w:hint="eastAsia"/>
-        </w:rPr>
-        <w:t>，</w:t>
+        <w:t>017213260</w:t>
+      </w:r>
+      <w:r>
+        <w:rPr>
+          <w:rFonts w:hint="eastAsia"/>
+        </w:rPr>
+        <w:t>，徐湘男，</w:t>
       </w:r>
       <w:r>
         <w:rPr>
@@ -1776,7 +1746,15 @@
         <w:t>、工作量百分比（</w:t>
       </w:r>
       <w:r>
-        <w:t>12.8</w:t>
+        <w:rPr>
+          <w:rFonts w:hint="eastAsia"/>
+        </w:rPr>
+        <w:t>2</w:t>
+      </w:r>
+      <w:bookmarkStart w:id="6" w:name="_GoBack"/>
+      <w:bookmarkEnd w:id="6"/>
+      <w:r>
+        <w:t>2.8</w:t>
       </w:r>
       <w:r>
         <w:t>%</w:t>
@@ -1832,17 +1810,7 @@
           <w:b/>
           <w:color w:val="FF0000"/>
         </w:rPr>
-        <w:t>（看起来是了</w:t>
-      </w:r>
-      <w:bookmarkStart w:id="6" w:name="_GoBack"/>
-      <w:bookmarkEnd w:id="6"/>
-      <w:r>
-        <w:rPr>
-          <w:rFonts w:hint="eastAsia"/>
-          <w:b/>
-          <w:color w:val="FF0000"/>
-        </w:rPr>
-        <w:t>）</w:t>
+        <w:t>（看起来是了）</w:t>
       </w:r>
     </w:p>
     <w:p>

</xml_diff>